<commit_message>
update description of analysis scripts
</commit_message>
<xml_diff>
--- a/AnalysisBIPW/AnalysesOverview.docx
+++ b/AnalysisBIPW/AnalysesOverview.docx
@@ -497,7 +497,7 @@
         <w:rPr>
           <w:rStyle w:val="VerbatimChar"/>
         </w:rPr>
-        <w:t xml:space="preserve">050_calc_IPW_2SB_v9.R</w:t>
+        <w:t xml:space="preserve">050_prep_calc_IPW_2SB_v9.R</w:t>
       </w:r>
       <w:r>
         <w:t xml:space="preserve"> </w:t>
@@ -1162,7 +1162,7 @@
     </w:lvl>
   </w:abstractNum>
   <w:abstractNum w:abstractNumId="990">
-    <w:nsid w:val="7b5f314e"/>
+    <w:nsid w:val="a0823324"/>
     <w:multiLevelType w:val="multilevel"/>
     <w:lvl w:ilvl="0">
       <w:numFmt w:val="bullet"/>

</xml_diff>